<commit_message>
Actualizacion de documentacion Pedidos pendientes
</commit_message>
<xml_diff>
--- a/Diprolim/diseñonuevo/Documentos/Manual de Pedidos.docx
+++ b/Diprolim/diseñonuevo/Documentos/Manual de Pedidos.docx
@@ -228,16 +228,55 @@
       <w:pPr>
         <w:jc w:val="both"/>
         <w:rPr>
-          <w:sz w:val="24"/>
-          <w:szCs w:val="24"/>
-        </w:rPr>
-      </w:pPr>
-      <w:r>
-        <w:rPr>
-          <w:sz w:val="24"/>
+          <w:b/>
+          <w:sz w:val="32"/>
+          <w:szCs w:val="24"/>
+        </w:rPr>
+      </w:pPr>
+      <w:r>
+        <w:rPr>
+          <w:b/>
+          <w:sz w:val="32"/>
           <w:szCs w:val="24"/>
         </w:rPr>
         <w:lastRenderedPageBreak/>
+        <w:t>Pedidos</w:t>
+      </w:r>
+    </w:p>
+    <w:p>
+      <w:pPr>
+        <w:jc w:val="both"/>
+        <w:rPr>
+          <w:sz w:val="24"/>
+          <w:szCs w:val="24"/>
+        </w:rPr>
+      </w:pPr>
+      <w:r>
+        <w:rPr>
+          <w:noProof/>
+          <w:sz w:val="24"/>
+          <w:szCs w:val="24"/>
+          <w:lang w:eastAsia="es-MX"/>
+        </w:rPr>
+        <w:pict>
+          <v:shape id="_x0000_s1032" type="#_x0000_t202" style="position:absolute;left:0;text-align:left;margin-left:262.1pt;margin-top:52.75pt;width:111.2pt;height:41.95pt;z-index:251664384">
+            <v:textbox style="mso-next-textbox:#_x0000_s1032">
+              <w:txbxContent>
+                <w:p>
+                  <w:r>
+                    <w:t>Botón para editar pedido seleccionado</w:t>
+                  </w:r>
+                </w:p>
+              </w:txbxContent>
+            </v:textbox>
+          </v:shape>
+        </w:pict>
+      </w:r>
+      <w:r>
+        <w:rPr>
+          <w:sz w:val="24"/>
+          <w:szCs w:val="24"/>
+        </w:rPr>
         <w:t>Al oprimir el botón de pedidos abre la siguiente ventana en la cual podemos ver los pedidos ya guardados, filtrar por pedidos Pendientes, Finalizados y Todos, también es posible filtrar con codigo de vendedor y/o de cliente.</w:t>
       </w:r>
     </w:p>
@@ -258,6 +297,19 @@
           <w:szCs w:val="24"/>
         </w:rPr>
       </w:pPr>
+      <w:r>
+        <w:rPr>
+          <w:noProof/>
+          <w:sz w:val="24"/>
+          <w:szCs w:val="24"/>
+          <w:lang w:eastAsia="es-MX"/>
+        </w:rPr>
+        <w:pict>
+          <v:shape id="_x0000_s1033" type="#_x0000_t32" style="position:absolute;left:0;text-align:left;margin-left:338.35pt;margin-top:7.3pt;width:4.85pt;height:17.65pt;z-index:251663360" o:connectortype="straight">
+            <v:stroke endarrow="block"/>
+          </v:shape>
+        </w:pict>
+      </w:r>
       <w:r>
         <w:rPr>
           <w:noProof/>
@@ -267,9 +319,9 @@
         </w:rPr>
         <w:drawing>
           <wp:inline distT="0" distB="0" distL="0" distR="0">
-            <wp:extent cx="5612130" cy="4601674"/>
+            <wp:extent cx="5612130" cy="4604077"/>
             <wp:effectExtent l="19050" t="0" r="7620" b="0"/>
-            <wp:docPr id="4" name="Imagen 4"/>
+            <wp:docPr id="2" name="Imagen 1"/>
             <wp:cNvGraphicFramePr>
               <a:graphicFrameLocks xmlns:a="http://schemas.openxmlformats.org/drawingml/2006/main" noChangeAspect="1"/>
             </wp:cNvGraphicFramePr>
@@ -277,7 +329,7 @@
               <a:graphicData uri="http://schemas.openxmlformats.org/drawingml/2006/picture">
                 <pic:pic xmlns:pic="http://schemas.openxmlformats.org/drawingml/2006/picture">
                   <pic:nvPicPr>
-                    <pic:cNvPr id="0" name="Picture 4"/>
+                    <pic:cNvPr id="0" name="Picture 1"/>
                     <pic:cNvPicPr>
                       <a:picLocks noChangeAspect="1" noChangeArrowheads="1"/>
                     </pic:cNvPicPr>
@@ -292,7 +344,7 @@
                   <pic:spPr bwMode="auto">
                     <a:xfrm>
                       <a:off x="0" y="0"/>
-                      <a:ext cx="5612130" cy="4601674"/>
+                      <a:ext cx="5612130" cy="4604077"/>
                     </a:xfrm>
                     <a:prstGeom prst="rect">
                       <a:avLst/>
@@ -388,7 +440,6 @@
           <w:sz w:val="24"/>
           <w:szCs w:val="24"/>
         </w:rPr>
-        <w:lastRenderedPageBreak/>
         <w:t>Ejemplo de filtrado por Vendedor y Cliente:</w:t>
       </w:r>
     </w:p>
@@ -409,9 +460,9 @@
         </w:rPr>
         <w:drawing>
           <wp:inline distT="0" distB="0" distL="0" distR="0">
-            <wp:extent cx="5612130" cy="4601674"/>
+            <wp:extent cx="5612130" cy="4604077"/>
             <wp:effectExtent l="19050" t="0" r="7620" b="0"/>
-            <wp:docPr id="7" name="Imagen 7"/>
+            <wp:docPr id="3" name="Imagen 4"/>
             <wp:cNvGraphicFramePr>
               <a:graphicFrameLocks xmlns:a="http://schemas.openxmlformats.org/drawingml/2006/main" noChangeAspect="1"/>
             </wp:cNvGraphicFramePr>
@@ -419,7 +470,7 @@
               <a:graphicData uri="http://schemas.openxmlformats.org/drawingml/2006/picture">
                 <pic:pic xmlns:pic="http://schemas.openxmlformats.org/drawingml/2006/picture">
                   <pic:nvPicPr>
-                    <pic:cNvPr id="0" name="Picture 7"/>
+                    <pic:cNvPr id="0" name="Picture 4"/>
                     <pic:cNvPicPr>
                       <a:picLocks noChangeAspect="1" noChangeArrowheads="1"/>
                     </pic:cNvPicPr>
@@ -434,7 +485,7 @@
                   <pic:spPr bwMode="auto">
                     <a:xfrm>
                       <a:off x="0" y="0"/>
-                      <a:ext cx="5612130" cy="4601674"/>
+                      <a:ext cx="5612130" cy="4604077"/>
                     </a:xfrm>
                     <a:prstGeom prst="rect">
                       <a:avLst/>
@@ -539,16 +590,33 @@
       <w:pPr>
         <w:jc w:val="both"/>
         <w:rPr>
-          <w:sz w:val="24"/>
-          <w:szCs w:val="24"/>
-        </w:rPr>
-      </w:pPr>
-      <w:r>
-        <w:rPr>
-          <w:sz w:val="24"/>
-          <w:szCs w:val="24"/>
-        </w:rPr>
-        <w:lastRenderedPageBreak/>
+          <w:b/>
+          <w:sz w:val="32"/>
+          <w:szCs w:val="24"/>
+        </w:rPr>
+      </w:pPr>
+      <w:r>
+        <w:rPr>
+          <w:b/>
+          <w:sz w:val="32"/>
+          <w:szCs w:val="24"/>
+        </w:rPr>
+        <w:t>Nuevo Pedido</w:t>
+      </w:r>
+    </w:p>
+    <w:p>
+      <w:pPr>
+        <w:jc w:val="both"/>
+        <w:rPr>
+          <w:sz w:val="24"/>
+          <w:szCs w:val="24"/>
+        </w:rPr>
+      </w:pPr>
+      <w:r>
+        <w:rPr>
+          <w:sz w:val="24"/>
+          <w:szCs w:val="24"/>
+        </w:rPr>
         <w:t>Al oprimir el botón de Nuevo pedido despliega la siguiente ventana,  en la cual se pueden crear nuevos pedidos, agregando el número de cliente, seleccionando que tipo de precio llevará el producto, ya sea General, Distribuidor o Abarrotes, luego se agrega un codigo de producto, cantidad y se dá enter para agregar a la tabla de productos, esta ventana tambien tiene una fecha de entrega para seleccionar en caso de tener una fecha prevista para vender.</w:t>
       </w:r>
     </w:p>
@@ -663,35 +731,49 @@
       <w:pPr>
         <w:jc w:val="both"/>
         <w:rPr>
-          <w:sz w:val="24"/>
-          <w:szCs w:val="24"/>
-        </w:rPr>
-      </w:pPr>
-    </w:p>
-    <w:p>
-      <w:pPr>
-        <w:jc w:val="both"/>
-        <w:rPr>
-          <w:sz w:val="24"/>
-          <w:szCs w:val="24"/>
-        </w:rPr>
-      </w:pPr>
-    </w:p>
-    <w:p>
-      <w:pPr>
-        <w:jc w:val="both"/>
-        <w:rPr>
-          <w:sz w:val="24"/>
-          <w:szCs w:val="24"/>
-        </w:rPr>
-      </w:pPr>
-      <w:r>
-        <w:rPr>
-          <w:sz w:val="24"/>
+          <w:b/>
+          <w:sz w:val="32"/>
+          <w:szCs w:val="24"/>
+        </w:rPr>
+      </w:pPr>
+      <w:r>
+        <w:rPr>
+          <w:b/>
+          <w:sz w:val="32"/>
           <w:szCs w:val="24"/>
         </w:rPr>
         <w:lastRenderedPageBreak/>
-        <w:t xml:space="preserve">Para editar un pedido es necesario ir a la pantalla principal de pedidos y dar doble clic en el pedido a modificar, se podrá agregar o eliminar productos pero no modificar el cliente, para ellos se tendria que crear un nuevo pedido. </w:t>
+        <w:t>Editar Pedido</w:t>
+      </w:r>
+    </w:p>
+    <w:p>
+      <w:pPr>
+        <w:jc w:val="both"/>
+        <w:rPr>
+          <w:sz w:val="24"/>
+          <w:szCs w:val="24"/>
+        </w:rPr>
+      </w:pPr>
+      <w:r>
+        <w:rPr>
+          <w:sz w:val="24"/>
+          <w:szCs w:val="24"/>
+        </w:rPr>
+        <w:t>Para editar un pedido es necesario ir a la pantalla principal de pedidos y dar doble clic en el pedido a modificar</w:t>
+      </w:r>
+      <w:r>
+        <w:rPr>
+          <w:sz w:val="24"/>
+          <w:szCs w:val="24"/>
+        </w:rPr>
+        <w:t xml:space="preserve"> o seleccionar y dar clic en el botó “Editar pedido”</w:t>
+      </w:r>
+      <w:r>
+        <w:rPr>
+          <w:sz w:val="24"/>
+          <w:szCs w:val="24"/>
+        </w:rPr>
+        <w:t xml:space="preserve">, se podrá agregar o eliminar productos pero no modificar el cliente, para ellos se tendria que crear un nuevo pedido. </w:t>
       </w:r>
     </w:p>
     <w:p>
@@ -817,35 +899,16 @@
     </w:p>
     <w:p>
       <w:pPr>
-        <w:jc w:val="both"/>
-        <w:rPr>
-          <w:sz w:val="24"/>
-          <w:szCs w:val="24"/>
-        </w:rPr>
-      </w:pPr>
-    </w:p>
-    <w:p>
-      <w:pPr>
-        <w:jc w:val="both"/>
-        <w:rPr>
-          <w:sz w:val="24"/>
-          <w:szCs w:val="24"/>
-        </w:rPr>
-      </w:pPr>
-    </w:p>
-    <w:p>
-      <w:pPr>
-        <w:jc w:val="center"/>
         <w:rPr>
           <w:b/>
-          <w:sz w:val="24"/>
+          <w:sz w:val="32"/>
           <w:szCs w:val="24"/>
         </w:rPr>
       </w:pPr>
       <w:r>
         <w:rPr>
           <w:b/>
-          <w:sz w:val="24"/>
+          <w:sz w:val="32"/>
           <w:szCs w:val="24"/>
         </w:rPr>
         <w:lastRenderedPageBreak/>
@@ -1430,6 +1493,7 @@
   <w:style w:type="paragraph" w:default="1" w:styleId="Normal">
     <w:name w:val="Normal"/>
     <w:qFormat/>
+    <w:rsid w:val="004456BC"/>
   </w:style>
   <w:style w:type="character" w:default="1" w:styleId="Fuentedeprrafopredeter">
     <w:name w:val="Default Paragraph Font"/>

</xml_diff>